<commit_message>
Add e2e tests for border number editor
Fix: add attributes to paragraph in created border number
RISDEV-4567
</commit_message>
<xml_diff>
--- a/frontend/test/e2e/caselaw/testfiles/some-border-numbers.docx
+++ b/frontend/test/e2e/caselaw/testfiles/some-border-numbers.docx
@@ -1,6 +1,6 @@
 
 <file path=word/document.xml><?xml version="1.0" encoding="utf-8"?>
-<w:document xmlns:wpc="http://schemas.microsoft.com/office/word/2010/wordprocessingCanvas" xmlns:cx="http://schemas.microsoft.com/office/drawing/2014/chartex" xmlns:cx1="http://schemas.microsoft.com/office/drawing/2015/9/8/chartex" xmlns:cx2="http://schemas.microsoft.com/office/drawing/2015/10/21/chartex" xmlns:cx3="http://schemas.microsoft.com/office/drawing/2016/5/9/chartex" xmlns:cx4="http://schemas.microsoft.com/office/drawing/2016/5/10/chartex" xmlns:cx5="http://schemas.microsoft.com/office/drawing/2016/5/11/chartex" xmlns:cx6="http://schemas.microsoft.com/office/drawing/2016/5/12/chartex" xmlns:cx7="http://schemas.microsoft.com/office/drawing/2016/5/13/chartex" xmlns:cx8="http://schemas.microsoft.com/office/drawing/2016/5/14/chartex" xmlns:mc="http://schemas.openxmlformats.org/markup-compatibility/2006" xmlns:aink="http://schemas.microsoft.com/office/drawing/2016/ink" xmlns:am3d="http://schemas.microsoft.com/office/drawing/2017/model3d" xmlns:o="urn:schemas-microsoft-com:office:office" xmlns:oel="http://schemas.microsoft.com/office/2019/extlst" xmlns:r="http://schemas.openxmlformats.org/officeDocument/2006/relationships" xmlns:m="http://schemas.openxmlformats.org/officeDocument/2006/math" xmlns:v="urn:schemas-microsoft-com:vml" xmlns:wp14="http://schemas.microsoft.com/office/word/2010/wordprocessingDrawing" xmlns:wp="http://schemas.openxmlformats.org/drawingml/2006/wordprocessingDrawing" xmlns:w10="urn:schemas-microsoft-com:office:word" xmlns:w="http://schemas.openxmlformats.org/wordprocessingml/2006/main" xmlns:w14="http://schemas.microsoft.com/office/word/2010/wordml" xmlns:w15="http://schemas.microsoft.com/office/word/2012/wordml" xmlns:w16cex="http://schemas.microsoft.com/office/word/2018/wordml/cex" xmlns:w16cid="http://schemas.microsoft.com/office/word/2016/wordml/cid" xmlns:w16="http://schemas.microsoft.com/office/word/2018/wordml" xmlns:w16sdtdh="http://schemas.microsoft.com/office/word/2020/wordml/sdtdatahash" xmlns:w16se="http://schemas.microsoft.com/office/word/2015/wordml/symex" xmlns:wpg="http://schemas.microsoft.com/office/word/2010/wordprocessingGroup" xmlns:wpi="http://schemas.microsoft.com/office/word/2010/wordprocessingInk" xmlns:wne="http://schemas.microsoft.com/office/word/2006/wordml" xmlns:wps="http://schemas.microsoft.com/office/word/2010/wordprocessingShape" mc:Ignorable="w14 w15 w16se w16cid w16 w16cex w16sdtdh wp14">
+<w:document xmlns:wpc="http://schemas.microsoft.com/office/word/2010/wordprocessingCanvas" xmlns:cx="http://schemas.microsoft.com/office/drawing/2014/chartex" xmlns:cx1="http://schemas.microsoft.com/office/drawing/2015/9/8/chartex" xmlns:cx2="http://schemas.microsoft.com/office/drawing/2015/10/21/chartex" xmlns:cx3="http://schemas.microsoft.com/office/drawing/2016/5/9/chartex" xmlns:cx4="http://schemas.microsoft.com/office/drawing/2016/5/10/chartex" xmlns:cx5="http://schemas.microsoft.com/office/drawing/2016/5/11/chartex" xmlns:cx6="http://schemas.microsoft.com/office/drawing/2016/5/12/chartex" xmlns:cx7="http://schemas.microsoft.com/office/drawing/2016/5/13/chartex" xmlns:cx8="http://schemas.microsoft.com/office/drawing/2016/5/14/chartex" xmlns:mc="http://schemas.openxmlformats.org/markup-compatibility/2006" xmlns:aink="http://schemas.microsoft.com/office/drawing/2016/ink" xmlns:am3d="http://schemas.microsoft.com/office/drawing/2017/model3d" xmlns:o="urn:schemas-microsoft-com:office:office" xmlns:oel="http://schemas.microsoft.com/office/2019/extlst" xmlns:r="http://schemas.openxmlformats.org/officeDocument/2006/relationships" xmlns:m="http://schemas.openxmlformats.org/officeDocument/2006/math" xmlns:v="urn:schemas-microsoft-com:vml" xmlns:wp14="http://schemas.microsoft.com/office/word/2010/wordprocessingDrawing" xmlns:wp="http://schemas.openxmlformats.org/drawingml/2006/wordprocessingDrawing" xmlns:w10="urn:schemas-microsoft-com:office:word" xmlns:w="http://schemas.openxmlformats.org/wordprocessingml/2006/main" xmlns:w14="http://schemas.microsoft.com/office/word/2010/wordml" xmlns:w15="http://schemas.microsoft.com/office/word/2012/wordml" xmlns:w16cex="http://schemas.microsoft.com/office/word/2018/wordml/cex" xmlns:w16cid="http://schemas.microsoft.com/office/word/2016/wordml/cid" xmlns:w16="http://schemas.microsoft.com/office/word/2018/wordml" xmlns:w16du="http://schemas.microsoft.com/office/word/2023/wordml/word16du" xmlns:w16sdtdh="http://schemas.microsoft.com/office/word/2020/wordml/sdtdatahash" xmlns:w16se="http://schemas.microsoft.com/office/word/2015/wordml/symex" xmlns:wpg="http://schemas.microsoft.com/office/word/2010/wordprocessingGroup" xmlns:wpi="http://schemas.microsoft.com/office/word/2010/wordprocessingInk" xmlns:wne="http://schemas.microsoft.com/office/word/2006/wordml" xmlns:wps="http://schemas.microsoft.com/office/word/2010/wordprocessingShape" mc:Ignorable="w14 w15 w16se w16cid w16 w16cex w16sdtdh w16du wp14">
   <w:body>
     <w:p>
       <w:pPr>
@@ -15,51 +15,41 @@
         <w:rPr>
           <w:color w:val="000000"/>
           <w:u w:val="single"/>
+          <w:lang w:val="en-US"/>
         </w:rPr>
       </w:pPr>
       <w:r>
         <w:rPr>
-          <w:color w:val="000000" w:themeColor="text1" w:themeTint="FF" w:themeShade="FF"/>
+          <w:color w:val="000000" w:themeColor="text1"/>
           <w:u w:val="single"/>
+          <w:lang w:val="en-US"/>
         </w:rPr>
-        <w:t>Gründe:</w:t>
+        <w:t>Headline</w:t>
+      </w:r>
+      <w:r>
+        <w:rPr>
+          <w:color w:val="000000" w:themeColor="text1"/>
+          <w:u w:val="single"/>
+          <w:lang w:val="en-US"/>
+        </w:rPr>
+        <w:t>:</w:t>
       </w:r>
     </w:p>
     <w:p>
       <w:pPr>
         <w:pStyle w:val="RandNummer"/>
-        <w:keepNext w:val="1"/>
-        <w:spacing w:after="0" w:line="240" w:lineRule="auto"/>
-        <w:jc w:val="left"/>
+        <w:framePr w:wrap="around"/>
         <w:rPr>
-          <w:rFonts w:ascii="Arial" w:hAnsi="Arial" w:eastAsia="Arial" w:cs="Arial"/>
-          <w:b w:val="0"/>
-          <w:bCs w:val="0"/>
-          <w:i w:val="0"/>
-          <w:iCs w:val="0"/>
-          <w:caps w:val="0"/>
-          <w:smallCaps w:val="0"/>
           <w:noProof w:val="0"/>
-          <w:color w:val="000000" w:themeColor="text1" w:themeTint="FF" w:themeShade="FF"/>
-          <w:sz w:val="24"/>
-          <w:szCs w:val="24"/>
-          <w:lang w:val="de-DE"/>
+          <w:color w:val="000000" w:themeColor="text1"/>
+          <w:lang w:val="en-US"/>
         </w:rPr>
       </w:pPr>
       <w:r>
         <w:rPr>
-          <w:rFonts w:ascii="Arial" w:hAnsi="Arial" w:eastAsia="Arial" w:cs="Arial"/>
-          <w:b w:val="0"/>
-          <w:bCs w:val="0"/>
-          <w:i w:val="0"/>
-          <w:iCs w:val="0"/>
-          <w:caps w:val="0"/>
-          <w:smallCaps w:val="0"/>
           <w:noProof w:val="0"/>
-          <w:color w:val="000000" w:themeColor="text1" w:themeTint="FF" w:themeShade="FF"/>
-          <w:sz w:val="24"/>
-          <w:szCs w:val="24"/>
-          <w:lang w:val="de-DE"/>
+          <w:color w:val="000000" w:themeColor="text1"/>
+          <w:lang w:val="en-US"/>
         </w:rPr>
         <w:t>1</w:t>
       </w:r>
@@ -67,94 +57,43 @@
     <w:p>
       <w:pPr>
         <w:pStyle w:val="AbsatzBGH"/>
-        <w:spacing w:after="240" w:line="360" w:lineRule="auto"/>
-        <w:ind w:firstLine="709"/>
-        <w:jc w:val="both"/>
         <w:rPr>
-          <w:rFonts w:ascii="Arial" w:hAnsi="Arial" w:eastAsia="Arial" w:cs="Arial"/>
-          <w:b w:val="0"/>
-          <w:bCs w:val="0"/>
-          <w:i w:val="0"/>
-          <w:iCs w:val="0"/>
-          <w:caps w:val="0"/>
-          <w:smallCaps w:val="0"/>
-          <w:noProof w:val="0"/>
-          <w:color w:val="000000" w:themeColor="text1" w:themeTint="FF" w:themeShade="FF"/>
-          <w:sz w:val="24"/>
-          <w:szCs w:val="24"/>
-          <w:lang w:val="de-DE"/>
+          <w:color w:val="000000" w:themeColor="text1"/>
+          <w:lang w:val="en-US"/>
         </w:rPr>
       </w:pPr>
       <w:r>
         <w:rPr>
-          <w:rFonts w:ascii="Arial" w:hAnsi="Arial" w:eastAsia="Arial" w:cs="Arial"/>
-          <w:b w:val="0"/>
-          <w:bCs w:val="0"/>
-          <w:i w:val="0"/>
-          <w:iCs w:val="0"/>
-          <w:caps w:val="0"/>
-          <w:smallCaps w:val="0"/>
-          <w:noProof w:val="0"/>
-          <w:color w:val="000000" w:themeColor="text1" w:themeTint="FF" w:themeShade="FF"/>
-          <w:sz w:val="24"/>
-          <w:szCs w:val="24"/>
-          <w:lang w:val="de-DE"/>
+          <w:color w:val="000000" w:themeColor="text1"/>
+          <w:lang w:val="en-US"/>
         </w:rPr>
         <w:t xml:space="preserve">First </w:t>
       </w:r>
       <w:r>
         <w:rPr>
-          <w:rFonts w:ascii="Arial" w:hAnsi="Arial" w:eastAsia="Arial" w:cs="Arial"/>
-          <w:b w:val="1"/>
-          <w:bCs w:val="1"/>
-          <w:i w:val="0"/>
-          <w:iCs w:val="0"/>
-          <w:caps w:val="0"/>
-          <w:smallCaps w:val="0"/>
-          <w:noProof w:val="0"/>
-          <w:color w:val="000000" w:themeColor="text1" w:themeTint="FF" w:themeShade="FF"/>
-          <w:sz w:val="24"/>
-          <w:szCs w:val="24"/>
-          <w:lang w:val="de-DE"/>
+          <w:b/>
+          <w:bCs/>
+          <w:color w:val="000000" w:themeColor="text1"/>
+          <w:lang w:val="en-US"/>
         </w:rPr>
-        <w:t>reason</w:t>
+        <w:t>paragraph</w:t>
       </w:r>
     </w:p>
     <w:p>
       <w:pPr>
         <w:pStyle w:val="RandNummer"/>
-        <w:keepNext w:val="1"/>
-        <w:spacing w:after="0" w:line="240" w:lineRule="auto"/>
-        <w:jc w:val="left"/>
+        <w:framePr w:wrap="around"/>
         <w:rPr>
-          <w:rFonts w:ascii="Arial" w:hAnsi="Arial" w:eastAsia="Arial" w:cs="Arial"/>
-          <w:b w:val="0"/>
-          <w:bCs w:val="0"/>
-          <w:i w:val="0"/>
-          <w:iCs w:val="0"/>
-          <w:caps w:val="0"/>
-          <w:smallCaps w:val="0"/>
           <w:noProof w:val="0"/>
-          <w:color w:val="000000" w:themeColor="text1" w:themeTint="FF" w:themeShade="FF"/>
-          <w:sz w:val="24"/>
-          <w:szCs w:val="24"/>
-          <w:lang w:val="de-DE"/>
+          <w:color w:val="000000" w:themeColor="text1"/>
+          <w:lang w:val="en-US"/>
         </w:rPr>
       </w:pPr>
       <w:r>
         <w:rPr>
-          <w:rFonts w:ascii="Arial" w:hAnsi="Arial" w:eastAsia="Arial" w:cs="Arial"/>
-          <w:b w:val="0"/>
-          <w:bCs w:val="0"/>
-          <w:i w:val="0"/>
-          <w:iCs w:val="0"/>
-          <w:caps w:val="0"/>
-          <w:smallCaps w:val="0"/>
           <w:noProof w:val="0"/>
-          <w:color w:val="000000" w:themeColor="text1" w:themeTint="FF" w:themeShade="FF"/>
-          <w:sz w:val="24"/>
-          <w:szCs w:val="24"/>
-          <w:lang w:val="de-DE"/>
+          <w:color w:val="000000" w:themeColor="text1"/>
+          <w:lang w:val="en-US"/>
         </w:rPr>
         <w:t>2</w:t>
       </w:r>
@@ -162,77 +101,41 @@
     <w:p>
       <w:pPr>
         <w:pStyle w:val="AbsatzBGH"/>
-        <w:spacing w:after="240" w:line="360" w:lineRule="auto"/>
-        <w:ind w:firstLine="709"/>
-        <w:jc w:val="both"/>
         <w:rPr>
-          <w:rFonts w:ascii="Arial" w:hAnsi="Arial" w:eastAsia="Arial" w:cs="Arial"/>
-          <w:b w:val="0"/>
-          <w:bCs w:val="0"/>
-          <w:i w:val="0"/>
-          <w:iCs w:val="0"/>
-          <w:caps w:val="0"/>
-          <w:smallCaps w:val="0"/>
-          <w:noProof w:val="0"/>
-          <w:color w:val="000000" w:themeColor="text1" w:themeTint="FF" w:themeShade="FF"/>
-          <w:sz w:val="24"/>
-          <w:szCs w:val="24"/>
-          <w:lang w:val="de-DE"/>
+          <w:color w:val="000000" w:themeColor="text1"/>
+          <w:lang w:val="en-US"/>
         </w:rPr>
       </w:pPr>
       <w:r>
         <w:rPr>
-          <w:rFonts w:ascii="Arial" w:hAnsi="Arial" w:eastAsia="Arial" w:cs="Arial"/>
-          <w:b w:val="0"/>
-          <w:bCs w:val="0"/>
-          <w:i w:val="0"/>
-          <w:iCs w:val="0"/>
-          <w:caps w:val="0"/>
-          <w:smallCaps w:val="0"/>
-          <w:noProof w:val="0"/>
-          <w:color w:val="000000" w:themeColor="text1" w:themeTint="FF" w:themeShade="FF"/>
-          <w:sz w:val="24"/>
-          <w:szCs w:val="24"/>
-          <w:lang w:val="de-DE"/>
+          <w:color w:val="000000" w:themeColor="text1"/>
+          <w:lang w:val="en-US"/>
         </w:rPr>
-        <w:t>Second reason</w:t>
+        <w:t xml:space="preserve">Second </w:t>
+      </w:r>
+      <w:r>
+        <w:rPr>
+          <w:color w:val="000000" w:themeColor="text1"/>
+          <w:lang w:val="en-US"/>
+        </w:rPr>
+        <w:t>paragraph</w:t>
       </w:r>
     </w:p>
     <w:p>
       <w:pPr>
         <w:pStyle w:val="RandNummer"/>
-        <w:keepNext w:val="1"/>
-        <w:spacing w:after="0" w:line="240" w:lineRule="auto"/>
-        <w:jc w:val="left"/>
+        <w:framePr w:wrap="around"/>
         <w:rPr>
-          <w:rFonts w:ascii="Arial" w:hAnsi="Arial" w:eastAsia="Arial" w:cs="Arial"/>
-          <w:b w:val="0"/>
-          <w:bCs w:val="0"/>
-          <w:i w:val="0"/>
-          <w:iCs w:val="0"/>
-          <w:caps w:val="0"/>
-          <w:smallCaps w:val="0"/>
           <w:noProof w:val="0"/>
-          <w:color w:val="000000" w:themeColor="text1" w:themeTint="FF" w:themeShade="FF"/>
-          <w:sz w:val="24"/>
-          <w:szCs w:val="24"/>
-          <w:lang w:val="de-DE"/>
+          <w:color w:val="000000" w:themeColor="text1"/>
+          <w:lang w:val="en-US"/>
         </w:rPr>
       </w:pPr>
       <w:r>
         <w:rPr>
-          <w:rFonts w:ascii="Arial" w:hAnsi="Arial" w:eastAsia="Arial" w:cs="Arial"/>
-          <w:b w:val="0"/>
-          <w:bCs w:val="0"/>
-          <w:i w:val="0"/>
-          <w:iCs w:val="0"/>
-          <w:caps w:val="0"/>
-          <w:smallCaps w:val="0"/>
           <w:noProof w:val="0"/>
-          <w:color w:val="000000" w:themeColor="text1" w:themeTint="FF" w:themeShade="FF"/>
-          <w:sz w:val="24"/>
-          <w:szCs w:val="24"/>
-          <w:lang w:val="de-DE"/>
+          <w:color w:val="000000" w:themeColor="text1"/>
+          <w:lang w:val="en-US"/>
         </w:rPr>
         <w:t>3</w:t>
       </w:r>
@@ -240,54 +143,41 @@
     <w:p>
       <w:pPr>
         <w:pStyle w:val="AbsatzBGH"/>
-        <w:suppressLineNumbers w:val="0"/>
-        <w:bidi w:val="0"/>
-        <w:spacing w:before="0" w:beforeAutospacing="off" w:after="240" w:afterAutospacing="off" w:line="360" w:lineRule="auto"/>
-        <w:ind w:left="0" w:right="0" w:firstLine="709"/>
-        <w:jc w:val="both"/>
       </w:pPr>
       <w:r>
         <w:rPr>
-          <w:rFonts w:ascii="Arial" w:hAnsi="Arial" w:eastAsia="Arial" w:cs="Arial"/>
-          <w:b w:val="0"/>
-          <w:bCs w:val="0"/>
-          <w:i w:val="0"/>
-          <w:iCs w:val="0"/>
-          <w:caps w:val="0"/>
-          <w:smallCaps w:val="0"/>
-          <w:noProof w:val="0"/>
-          <w:color w:val="000000" w:themeColor="text1" w:themeTint="FF" w:themeShade="FF"/>
-          <w:sz w:val="24"/>
-          <w:szCs w:val="24"/>
-          <w:lang w:val="de-DE"/>
+          <w:color w:val="000000" w:themeColor="text1"/>
         </w:rPr>
-        <w:t>Third reason</w:t>
+        <w:t xml:space="preserve">Third </w:t>
       </w:r>
+      <w:proofErr w:type="spellStart"/>
+      <w:r>
+        <w:rPr>
+          <w:color w:val="000000" w:themeColor="text1"/>
+        </w:rPr>
+        <w:t>paragraph</w:t>
+      </w:r>
+      <w:proofErr w:type="spellEnd"/>
     </w:p>
     <w:p>
       <w:pPr>
         <w:pBdr>
-          <w:top w:val="nil" w:color="000000" w:sz="0" w:space="0"/>
-          <w:left w:val="nil" w:color="000000" w:sz="0" w:space="0"/>
-          <w:bottom w:val="nil" w:color="000000" w:sz="0" w:space="0"/>
-          <w:right w:val="nil" w:color="000000" w:sz="0" w:space="0"/>
-          <w:between w:val="nil" w:color="000000" w:sz="0" w:space="0"/>
+          <w:top w:val="nil"/>
+          <w:left w:val="nil"/>
+          <w:bottom w:val="nil"/>
+          <w:right w:val="nil"/>
+          <w:between w:val="nil"/>
         </w:pBdr>
         <w:spacing w:after="240" w:line="360" w:lineRule="auto"/>
         <w:ind w:firstLine="708"/>
         <w:jc w:val="both"/>
-        <w:rPr>
-          <w:i w:val="0"/>
-          <w:iCs w:val="0"/>
-          <w:u w:val="none"/>
-        </w:rPr>
       </w:pPr>
     </w:p>
     <w:sectPr>
       <w:headerReference w:type="default" r:id="rId8"/>
       <w:headerReference w:type="first" r:id="rId9"/>
       <w:footerReference w:type="first" r:id="rId10"/>
-      <w:pgSz w:w="11907" w:h="16840" w:orient="portrait"/>
+      <w:pgSz w:w="11907" w:h="16840"/>
       <w:pgMar w:top="567" w:right="1134" w:bottom="1134" w:left="1701" w:header="567" w:footer="1304" w:gutter="0"/>
       <w:pgNumType w:start="1"/>
       <w:cols w:space="720"/>
@@ -298,7 +188,7 @@
 </file>
 
 <file path=word/endnotes.xml><?xml version="1.0" encoding="utf-8"?>
-<w:endnotes xmlns:wpc="http://schemas.microsoft.com/office/word/2010/wordprocessingCanvas" xmlns:cx="http://schemas.microsoft.com/office/drawing/2014/chartex" xmlns:cx1="http://schemas.microsoft.com/office/drawing/2015/9/8/chartex" xmlns:cx2="http://schemas.microsoft.com/office/drawing/2015/10/21/chartex" xmlns:cx3="http://schemas.microsoft.com/office/drawing/2016/5/9/chartex" xmlns:cx4="http://schemas.microsoft.com/office/drawing/2016/5/10/chartex" xmlns:cx5="http://schemas.microsoft.com/office/drawing/2016/5/11/chartex" xmlns:cx6="http://schemas.microsoft.com/office/drawing/2016/5/12/chartex" xmlns:cx7="http://schemas.microsoft.com/office/drawing/2016/5/13/chartex" xmlns:cx8="http://schemas.microsoft.com/office/drawing/2016/5/14/chartex" xmlns:mc="http://schemas.openxmlformats.org/markup-compatibility/2006" xmlns:aink="http://schemas.microsoft.com/office/drawing/2016/ink" xmlns:am3d="http://schemas.microsoft.com/office/drawing/2017/model3d" xmlns:o="urn:schemas-microsoft-com:office:office" xmlns:oel="http://schemas.microsoft.com/office/2019/extlst" xmlns:r="http://schemas.openxmlformats.org/officeDocument/2006/relationships" xmlns:m="http://schemas.openxmlformats.org/officeDocument/2006/math" xmlns:v="urn:schemas-microsoft-com:vml" xmlns:wp14="http://schemas.microsoft.com/office/word/2010/wordprocessingDrawing" xmlns:wp="http://schemas.openxmlformats.org/drawingml/2006/wordprocessingDrawing" xmlns:w10="urn:schemas-microsoft-com:office:word" xmlns:w="http://schemas.openxmlformats.org/wordprocessingml/2006/main" xmlns:w14="http://schemas.microsoft.com/office/word/2010/wordml" xmlns:w15="http://schemas.microsoft.com/office/word/2012/wordml" xmlns:w16cex="http://schemas.microsoft.com/office/word/2018/wordml/cex" xmlns:w16cid="http://schemas.microsoft.com/office/word/2016/wordml/cid" xmlns:w16="http://schemas.microsoft.com/office/word/2018/wordml" xmlns:w16sdtdh="http://schemas.microsoft.com/office/word/2020/wordml/sdtdatahash" xmlns:w16se="http://schemas.microsoft.com/office/word/2015/wordml/symex" xmlns:wpg="http://schemas.microsoft.com/office/word/2010/wordprocessingGroup" xmlns:wpi="http://schemas.microsoft.com/office/word/2010/wordprocessingInk" xmlns:wne="http://schemas.microsoft.com/office/word/2006/wordml" xmlns:wps="http://schemas.microsoft.com/office/word/2010/wordprocessingShape" mc:Ignorable="w14 w15 w16se w16cid w16 w16cex w16sdtdh wp14">
+<w:endnotes xmlns:wpc="http://schemas.microsoft.com/office/word/2010/wordprocessingCanvas" xmlns:cx="http://schemas.microsoft.com/office/drawing/2014/chartex" xmlns:cx1="http://schemas.microsoft.com/office/drawing/2015/9/8/chartex" xmlns:cx2="http://schemas.microsoft.com/office/drawing/2015/10/21/chartex" xmlns:cx3="http://schemas.microsoft.com/office/drawing/2016/5/9/chartex" xmlns:cx4="http://schemas.microsoft.com/office/drawing/2016/5/10/chartex" xmlns:cx5="http://schemas.microsoft.com/office/drawing/2016/5/11/chartex" xmlns:cx6="http://schemas.microsoft.com/office/drawing/2016/5/12/chartex" xmlns:cx7="http://schemas.microsoft.com/office/drawing/2016/5/13/chartex" xmlns:cx8="http://schemas.microsoft.com/office/drawing/2016/5/14/chartex" xmlns:mc="http://schemas.openxmlformats.org/markup-compatibility/2006" xmlns:aink="http://schemas.microsoft.com/office/drawing/2016/ink" xmlns:am3d="http://schemas.microsoft.com/office/drawing/2017/model3d" xmlns:o="urn:schemas-microsoft-com:office:office" xmlns:oel="http://schemas.microsoft.com/office/2019/extlst" xmlns:r="http://schemas.openxmlformats.org/officeDocument/2006/relationships" xmlns:m="http://schemas.openxmlformats.org/officeDocument/2006/math" xmlns:v="urn:schemas-microsoft-com:vml" xmlns:wp14="http://schemas.microsoft.com/office/word/2010/wordprocessingDrawing" xmlns:wp="http://schemas.openxmlformats.org/drawingml/2006/wordprocessingDrawing" xmlns:w10="urn:schemas-microsoft-com:office:word" xmlns:w="http://schemas.openxmlformats.org/wordprocessingml/2006/main" xmlns:w14="http://schemas.microsoft.com/office/word/2010/wordml" xmlns:w15="http://schemas.microsoft.com/office/word/2012/wordml" xmlns:w16cex="http://schemas.microsoft.com/office/word/2018/wordml/cex" xmlns:w16cid="http://schemas.microsoft.com/office/word/2016/wordml/cid" xmlns:w16="http://schemas.microsoft.com/office/word/2018/wordml" xmlns:w16du="http://schemas.microsoft.com/office/word/2023/wordml/word16du" xmlns:w16sdtdh="http://schemas.microsoft.com/office/word/2020/wordml/sdtdatahash" xmlns:w16se="http://schemas.microsoft.com/office/word/2015/wordml/symex" xmlns:wpg="http://schemas.microsoft.com/office/word/2010/wordprocessingGroup" xmlns:wpi="http://schemas.microsoft.com/office/word/2010/wordprocessingInk" xmlns:wne="http://schemas.microsoft.com/office/word/2006/wordml" xmlns:wps="http://schemas.microsoft.com/office/word/2010/wordprocessingShape" mc:Ignorable="w14 w15 w16se w16cid w16 w16cex w16sdtdh w16du wp14">
   <w:endnote w:type="separator" w:id="-1">
     <w:p>
       <w:r>
@@ -317,7 +207,7 @@
 </file>
 
 <file path=word/footer1.xml><?xml version="1.0" encoding="utf-8"?>
-<w:ftr xmlns:wpc="http://schemas.microsoft.com/office/word/2010/wordprocessingCanvas" xmlns:cx="http://schemas.microsoft.com/office/drawing/2014/chartex" xmlns:cx1="http://schemas.microsoft.com/office/drawing/2015/9/8/chartex" xmlns:cx2="http://schemas.microsoft.com/office/drawing/2015/10/21/chartex" xmlns:cx3="http://schemas.microsoft.com/office/drawing/2016/5/9/chartex" xmlns:cx4="http://schemas.microsoft.com/office/drawing/2016/5/10/chartex" xmlns:cx5="http://schemas.microsoft.com/office/drawing/2016/5/11/chartex" xmlns:cx6="http://schemas.microsoft.com/office/drawing/2016/5/12/chartex" xmlns:cx7="http://schemas.microsoft.com/office/drawing/2016/5/13/chartex" xmlns:cx8="http://schemas.microsoft.com/office/drawing/2016/5/14/chartex" xmlns:mc="http://schemas.openxmlformats.org/markup-compatibility/2006" xmlns:aink="http://schemas.microsoft.com/office/drawing/2016/ink" xmlns:am3d="http://schemas.microsoft.com/office/drawing/2017/model3d" xmlns:o="urn:schemas-microsoft-com:office:office" xmlns:oel="http://schemas.microsoft.com/office/2019/extlst" xmlns:r="http://schemas.openxmlformats.org/officeDocument/2006/relationships" xmlns:m="http://schemas.openxmlformats.org/officeDocument/2006/math" xmlns:v="urn:schemas-microsoft-com:vml" xmlns:wp14="http://schemas.microsoft.com/office/word/2010/wordprocessingDrawing" xmlns:wp="http://schemas.openxmlformats.org/drawingml/2006/wordprocessingDrawing" xmlns:w10="urn:schemas-microsoft-com:office:word" xmlns:w="http://schemas.openxmlformats.org/wordprocessingml/2006/main" xmlns:w14="http://schemas.microsoft.com/office/word/2010/wordml" xmlns:w15="http://schemas.microsoft.com/office/word/2012/wordml" xmlns:w16cex="http://schemas.microsoft.com/office/word/2018/wordml/cex" xmlns:w16cid="http://schemas.microsoft.com/office/word/2016/wordml/cid" xmlns:w16="http://schemas.microsoft.com/office/word/2018/wordml" xmlns:w16sdtdh="http://schemas.microsoft.com/office/word/2020/wordml/sdtdatahash" xmlns:w16se="http://schemas.microsoft.com/office/word/2015/wordml/symex" xmlns:wpg="http://schemas.microsoft.com/office/word/2010/wordprocessingGroup" xmlns:wpi="http://schemas.microsoft.com/office/word/2010/wordprocessingInk" xmlns:wne="http://schemas.microsoft.com/office/word/2006/wordml" xmlns:wps="http://schemas.microsoft.com/office/word/2010/wordprocessingShape" mc:Ignorable="w14 w15 w16se w16cid w16 w16cex w16sdtdh wp14">
+<w:ftr xmlns:wpc="http://schemas.microsoft.com/office/word/2010/wordprocessingCanvas" xmlns:cx="http://schemas.microsoft.com/office/drawing/2014/chartex" xmlns:cx1="http://schemas.microsoft.com/office/drawing/2015/9/8/chartex" xmlns:cx2="http://schemas.microsoft.com/office/drawing/2015/10/21/chartex" xmlns:cx3="http://schemas.microsoft.com/office/drawing/2016/5/9/chartex" xmlns:cx4="http://schemas.microsoft.com/office/drawing/2016/5/10/chartex" xmlns:cx5="http://schemas.microsoft.com/office/drawing/2016/5/11/chartex" xmlns:cx6="http://schemas.microsoft.com/office/drawing/2016/5/12/chartex" xmlns:cx7="http://schemas.microsoft.com/office/drawing/2016/5/13/chartex" xmlns:cx8="http://schemas.microsoft.com/office/drawing/2016/5/14/chartex" xmlns:mc="http://schemas.openxmlformats.org/markup-compatibility/2006" xmlns:aink="http://schemas.microsoft.com/office/drawing/2016/ink" xmlns:am3d="http://schemas.microsoft.com/office/drawing/2017/model3d" xmlns:o="urn:schemas-microsoft-com:office:office" xmlns:oel="http://schemas.microsoft.com/office/2019/extlst" xmlns:r="http://schemas.openxmlformats.org/officeDocument/2006/relationships" xmlns:m="http://schemas.openxmlformats.org/officeDocument/2006/math" xmlns:v="urn:schemas-microsoft-com:vml" xmlns:wp14="http://schemas.microsoft.com/office/word/2010/wordprocessingDrawing" xmlns:wp="http://schemas.openxmlformats.org/drawingml/2006/wordprocessingDrawing" xmlns:w10="urn:schemas-microsoft-com:office:word" xmlns:w="http://schemas.openxmlformats.org/wordprocessingml/2006/main" xmlns:w14="http://schemas.microsoft.com/office/word/2010/wordml" xmlns:w15="http://schemas.microsoft.com/office/word/2012/wordml" xmlns:w16cex="http://schemas.microsoft.com/office/word/2018/wordml/cex" xmlns:w16cid="http://schemas.microsoft.com/office/word/2016/wordml/cid" xmlns:w16="http://schemas.microsoft.com/office/word/2018/wordml" xmlns:w16du="http://schemas.microsoft.com/office/word/2023/wordml/word16du" xmlns:w16sdtdh="http://schemas.microsoft.com/office/word/2020/wordml/sdtdatahash" xmlns:w16se="http://schemas.microsoft.com/office/word/2015/wordml/symex" xmlns:wpg="http://schemas.microsoft.com/office/word/2010/wordprocessingGroup" xmlns:wpi="http://schemas.microsoft.com/office/word/2010/wordprocessingInk" xmlns:wne="http://schemas.microsoft.com/office/word/2006/wordml" xmlns:wps="http://schemas.microsoft.com/office/word/2010/wordprocessingShape" mc:Ignorable="w14 w15 w16se w16cid w16 w16cex w16sdtdh w16du wp14">
   <w:p>
     <w:pPr>
       <w:pBdr>
@@ -340,7 +230,7 @@
 </file>
 
 <file path=word/footnotes.xml><?xml version="1.0" encoding="utf-8"?>
-<w:footnotes xmlns:wpc="http://schemas.microsoft.com/office/word/2010/wordprocessingCanvas" xmlns:cx="http://schemas.microsoft.com/office/drawing/2014/chartex" xmlns:cx1="http://schemas.microsoft.com/office/drawing/2015/9/8/chartex" xmlns:cx2="http://schemas.microsoft.com/office/drawing/2015/10/21/chartex" xmlns:cx3="http://schemas.microsoft.com/office/drawing/2016/5/9/chartex" xmlns:cx4="http://schemas.microsoft.com/office/drawing/2016/5/10/chartex" xmlns:cx5="http://schemas.microsoft.com/office/drawing/2016/5/11/chartex" xmlns:cx6="http://schemas.microsoft.com/office/drawing/2016/5/12/chartex" xmlns:cx7="http://schemas.microsoft.com/office/drawing/2016/5/13/chartex" xmlns:cx8="http://schemas.microsoft.com/office/drawing/2016/5/14/chartex" xmlns:mc="http://schemas.openxmlformats.org/markup-compatibility/2006" xmlns:aink="http://schemas.microsoft.com/office/drawing/2016/ink" xmlns:am3d="http://schemas.microsoft.com/office/drawing/2017/model3d" xmlns:o="urn:schemas-microsoft-com:office:office" xmlns:oel="http://schemas.microsoft.com/office/2019/extlst" xmlns:r="http://schemas.openxmlformats.org/officeDocument/2006/relationships" xmlns:m="http://schemas.openxmlformats.org/officeDocument/2006/math" xmlns:v="urn:schemas-microsoft-com:vml" xmlns:wp14="http://schemas.microsoft.com/office/word/2010/wordprocessingDrawing" xmlns:wp="http://schemas.openxmlformats.org/drawingml/2006/wordprocessingDrawing" xmlns:w10="urn:schemas-microsoft-com:office:word" xmlns:w="http://schemas.openxmlformats.org/wordprocessingml/2006/main" xmlns:w14="http://schemas.microsoft.com/office/word/2010/wordml" xmlns:w15="http://schemas.microsoft.com/office/word/2012/wordml" xmlns:w16cex="http://schemas.microsoft.com/office/word/2018/wordml/cex" xmlns:w16cid="http://schemas.microsoft.com/office/word/2016/wordml/cid" xmlns:w16="http://schemas.microsoft.com/office/word/2018/wordml" xmlns:w16sdtdh="http://schemas.microsoft.com/office/word/2020/wordml/sdtdatahash" xmlns:w16se="http://schemas.microsoft.com/office/word/2015/wordml/symex" xmlns:wpg="http://schemas.microsoft.com/office/word/2010/wordprocessingGroup" xmlns:wpi="http://schemas.microsoft.com/office/word/2010/wordprocessingInk" xmlns:wne="http://schemas.microsoft.com/office/word/2006/wordml" xmlns:wps="http://schemas.microsoft.com/office/word/2010/wordprocessingShape" mc:Ignorable="w14 w15 w16se w16cid w16 w16cex w16sdtdh wp14">
+<w:footnotes xmlns:wpc="http://schemas.microsoft.com/office/word/2010/wordprocessingCanvas" xmlns:cx="http://schemas.microsoft.com/office/drawing/2014/chartex" xmlns:cx1="http://schemas.microsoft.com/office/drawing/2015/9/8/chartex" xmlns:cx2="http://schemas.microsoft.com/office/drawing/2015/10/21/chartex" xmlns:cx3="http://schemas.microsoft.com/office/drawing/2016/5/9/chartex" xmlns:cx4="http://schemas.microsoft.com/office/drawing/2016/5/10/chartex" xmlns:cx5="http://schemas.microsoft.com/office/drawing/2016/5/11/chartex" xmlns:cx6="http://schemas.microsoft.com/office/drawing/2016/5/12/chartex" xmlns:cx7="http://schemas.microsoft.com/office/drawing/2016/5/13/chartex" xmlns:cx8="http://schemas.microsoft.com/office/drawing/2016/5/14/chartex" xmlns:mc="http://schemas.openxmlformats.org/markup-compatibility/2006" xmlns:aink="http://schemas.microsoft.com/office/drawing/2016/ink" xmlns:am3d="http://schemas.microsoft.com/office/drawing/2017/model3d" xmlns:o="urn:schemas-microsoft-com:office:office" xmlns:oel="http://schemas.microsoft.com/office/2019/extlst" xmlns:r="http://schemas.openxmlformats.org/officeDocument/2006/relationships" xmlns:m="http://schemas.openxmlformats.org/officeDocument/2006/math" xmlns:v="urn:schemas-microsoft-com:vml" xmlns:wp14="http://schemas.microsoft.com/office/word/2010/wordprocessingDrawing" xmlns:wp="http://schemas.openxmlformats.org/drawingml/2006/wordprocessingDrawing" xmlns:w10="urn:schemas-microsoft-com:office:word" xmlns:w="http://schemas.openxmlformats.org/wordprocessingml/2006/main" xmlns:w14="http://schemas.microsoft.com/office/word/2010/wordml" xmlns:w15="http://schemas.microsoft.com/office/word/2012/wordml" xmlns:w16cex="http://schemas.microsoft.com/office/word/2018/wordml/cex" xmlns:w16cid="http://schemas.microsoft.com/office/word/2016/wordml/cid" xmlns:w16="http://schemas.microsoft.com/office/word/2018/wordml" xmlns:w16du="http://schemas.microsoft.com/office/word/2023/wordml/word16du" xmlns:w16sdtdh="http://schemas.microsoft.com/office/word/2020/wordml/sdtdatahash" xmlns:w16se="http://schemas.microsoft.com/office/word/2015/wordml/symex" xmlns:wpg="http://schemas.microsoft.com/office/word/2010/wordprocessingGroup" xmlns:wpi="http://schemas.microsoft.com/office/word/2010/wordprocessingInk" xmlns:wne="http://schemas.microsoft.com/office/word/2006/wordml" xmlns:wps="http://schemas.microsoft.com/office/word/2010/wordprocessingShape" mc:Ignorable="w14 w15 w16se w16cid w16 w16cex w16sdtdh w16du wp14">
   <w:footnote w:type="separator" w:id="-1">
     <w:p>
       <w:r>
@@ -359,7 +249,7 @@
 </file>
 
 <file path=word/header1.xml><?xml version="1.0" encoding="utf-8"?>
-<w:hdr xmlns:wpc="http://schemas.microsoft.com/office/word/2010/wordprocessingCanvas" xmlns:cx="http://schemas.microsoft.com/office/drawing/2014/chartex" xmlns:cx1="http://schemas.microsoft.com/office/drawing/2015/9/8/chartex" xmlns:cx2="http://schemas.microsoft.com/office/drawing/2015/10/21/chartex" xmlns:cx3="http://schemas.microsoft.com/office/drawing/2016/5/9/chartex" xmlns:cx4="http://schemas.microsoft.com/office/drawing/2016/5/10/chartex" xmlns:cx5="http://schemas.microsoft.com/office/drawing/2016/5/11/chartex" xmlns:cx6="http://schemas.microsoft.com/office/drawing/2016/5/12/chartex" xmlns:cx7="http://schemas.microsoft.com/office/drawing/2016/5/13/chartex" xmlns:cx8="http://schemas.microsoft.com/office/drawing/2016/5/14/chartex" xmlns:mc="http://schemas.openxmlformats.org/markup-compatibility/2006" xmlns:aink="http://schemas.microsoft.com/office/drawing/2016/ink" xmlns:am3d="http://schemas.microsoft.com/office/drawing/2017/model3d" xmlns:o="urn:schemas-microsoft-com:office:office" xmlns:oel="http://schemas.microsoft.com/office/2019/extlst" xmlns:r="http://schemas.openxmlformats.org/officeDocument/2006/relationships" xmlns:m="http://schemas.openxmlformats.org/officeDocument/2006/math" xmlns:v="urn:schemas-microsoft-com:vml" xmlns:wp14="http://schemas.microsoft.com/office/word/2010/wordprocessingDrawing" xmlns:wp="http://schemas.openxmlformats.org/drawingml/2006/wordprocessingDrawing" xmlns:w10="urn:schemas-microsoft-com:office:word" xmlns:w="http://schemas.openxmlformats.org/wordprocessingml/2006/main" xmlns:w14="http://schemas.microsoft.com/office/word/2010/wordml" xmlns:w15="http://schemas.microsoft.com/office/word/2012/wordml" xmlns:w16cex="http://schemas.microsoft.com/office/word/2018/wordml/cex" xmlns:w16cid="http://schemas.microsoft.com/office/word/2016/wordml/cid" xmlns:w16="http://schemas.microsoft.com/office/word/2018/wordml" xmlns:w16sdtdh="http://schemas.microsoft.com/office/word/2020/wordml/sdtdatahash" xmlns:w16se="http://schemas.microsoft.com/office/word/2015/wordml/symex" xmlns:wpg="http://schemas.microsoft.com/office/word/2010/wordprocessingGroup" xmlns:wpi="http://schemas.microsoft.com/office/word/2010/wordprocessingInk" xmlns:wne="http://schemas.microsoft.com/office/word/2006/wordml" xmlns:wps="http://schemas.microsoft.com/office/word/2010/wordprocessingShape" mc:Ignorable="w14 w15 w16se w16cid w16 w16cex w16sdtdh wp14">
+<w:hdr xmlns:wpc="http://schemas.microsoft.com/office/word/2010/wordprocessingCanvas" xmlns:cx="http://schemas.microsoft.com/office/drawing/2014/chartex" xmlns:cx1="http://schemas.microsoft.com/office/drawing/2015/9/8/chartex" xmlns:cx2="http://schemas.microsoft.com/office/drawing/2015/10/21/chartex" xmlns:cx3="http://schemas.microsoft.com/office/drawing/2016/5/9/chartex" xmlns:cx4="http://schemas.microsoft.com/office/drawing/2016/5/10/chartex" xmlns:cx5="http://schemas.microsoft.com/office/drawing/2016/5/11/chartex" xmlns:cx6="http://schemas.microsoft.com/office/drawing/2016/5/12/chartex" xmlns:cx7="http://schemas.microsoft.com/office/drawing/2016/5/13/chartex" xmlns:cx8="http://schemas.microsoft.com/office/drawing/2016/5/14/chartex" xmlns:mc="http://schemas.openxmlformats.org/markup-compatibility/2006" xmlns:aink="http://schemas.microsoft.com/office/drawing/2016/ink" xmlns:am3d="http://schemas.microsoft.com/office/drawing/2017/model3d" xmlns:o="urn:schemas-microsoft-com:office:office" xmlns:oel="http://schemas.microsoft.com/office/2019/extlst" xmlns:r="http://schemas.openxmlformats.org/officeDocument/2006/relationships" xmlns:m="http://schemas.openxmlformats.org/officeDocument/2006/math" xmlns:v="urn:schemas-microsoft-com:vml" xmlns:wp14="http://schemas.microsoft.com/office/word/2010/wordprocessingDrawing" xmlns:wp="http://schemas.openxmlformats.org/drawingml/2006/wordprocessingDrawing" xmlns:w10="urn:schemas-microsoft-com:office:word" xmlns:w="http://schemas.openxmlformats.org/wordprocessingml/2006/main" xmlns:w14="http://schemas.microsoft.com/office/word/2010/wordml" xmlns:w15="http://schemas.microsoft.com/office/word/2012/wordml" xmlns:w16cex="http://schemas.microsoft.com/office/word/2018/wordml/cex" xmlns:w16cid="http://schemas.microsoft.com/office/word/2016/wordml/cid" xmlns:w16="http://schemas.microsoft.com/office/word/2018/wordml" xmlns:w16du="http://schemas.microsoft.com/office/word/2023/wordml/word16du" xmlns:w16sdtdh="http://schemas.microsoft.com/office/word/2020/wordml/sdtdatahash" xmlns:w16se="http://schemas.microsoft.com/office/word/2015/wordml/symex" xmlns:wpg="http://schemas.microsoft.com/office/word/2010/wordprocessingGroup" xmlns:wpi="http://schemas.microsoft.com/office/word/2010/wordprocessingInk" xmlns:wne="http://schemas.microsoft.com/office/word/2006/wordml" xmlns:wps="http://schemas.microsoft.com/office/word/2010/wordprocessingShape" mc:Ignorable="w14 w15 w16se w16cid w16 w16cex w16sdtdh w16du wp14">
   <w:p>
     <w:pPr>
       <w:pBdr>
@@ -419,7 +309,7 @@
 </file>
 
 <file path=word/header2.xml><?xml version="1.0" encoding="utf-8"?>
-<w:hdr xmlns:wpc="http://schemas.microsoft.com/office/word/2010/wordprocessingCanvas" xmlns:cx="http://schemas.microsoft.com/office/drawing/2014/chartex" xmlns:cx1="http://schemas.microsoft.com/office/drawing/2015/9/8/chartex" xmlns:cx2="http://schemas.microsoft.com/office/drawing/2015/10/21/chartex" xmlns:cx3="http://schemas.microsoft.com/office/drawing/2016/5/9/chartex" xmlns:cx4="http://schemas.microsoft.com/office/drawing/2016/5/10/chartex" xmlns:cx5="http://schemas.microsoft.com/office/drawing/2016/5/11/chartex" xmlns:cx6="http://schemas.microsoft.com/office/drawing/2016/5/12/chartex" xmlns:cx7="http://schemas.microsoft.com/office/drawing/2016/5/13/chartex" xmlns:cx8="http://schemas.microsoft.com/office/drawing/2016/5/14/chartex" xmlns:mc="http://schemas.openxmlformats.org/markup-compatibility/2006" xmlns:aink="http://schemas.microsoft.com/office/drawing/2016/ink" xmlns:am3d="http://schemas.microsoft.com/office/drawing/2017/model3d" xmlns:o="urn:schemas-microsoft-com:office:office" xmlns:oel="http://schemas.microsoft.com/office/2019/extlst" xmlns:r="http://schemas.openxmlformats.org/officeDocument/2006/relationships" xmlns:m="http://schemas.openxmlformats.org/officeDocument/2006/math" xmlns:v="urn:schemas-microsoft-com:vml" xmlns:wp14="http://schemas.microsoft.com/office/word/2010/wordprocessingDrawing" xmlns:wp="http://schemas.openxmlformats.org/drawingml/2006/wordprocessingDrawing" xmlns:w10="urn:schemas-microsoft-com:office:word" xmlns:w="http://schemas.openxmlformats.org/wordprocessingml/2006/main" xmlns:w14="http://schemas.microsoft.com/office/word/2010/wordml" xmlns:w15="http://schemas.microsoft.com/office/word/2012/wordml" xmlns:w16cex="http://schemas.microsoft.com/office/word/2018/wordml/cex" xmlns:w16cid="http://schemas.microsoft.com/office/word/2016/wordml/cid" xmlns:w16="http://schemas.microsoft.com/office/word/2018/wordml" xmlns:w16sdtdh="http://schemas.microsoft.com/office/word/2020/wordml/sdtdatahash" xmlns:w16se="http://schemas.microsoft.com/office/word/2015/wordml/symex" xmlns:wpg="http://schemas.microsoft.com/office/word/2010/wordprocessingGroup" xmlns:wpi="http://schemas.microsoft.com/office/word/2010/wordprocessingInk" xmlns:wne="http://schemas.microsoft.com/office/word/2006/wordml" xmlns:wps="http://schemas.microsoft.com/office/word/2010/wordprocessingShape" mc:Ignorable="w14 w15 w16se w16cid w16 w16cex w16sdtdh wp14">
+<w:hdr xmlns:wpc="http://schemas.microsoft.com/office/word/2010/wordprocessingCanvas" xmlns:cx="http://schemas.microsoft.com/office/drawing/2014/chartex" xmlns:cx1="http://schemas.microsoft.com/office/drawing/2015/9/8/chartex" xmlns:cx2="http://schemas.microsoft.com/office/drawing/2015/10/21/chartex" xmlns:cx3="http://schemas.microsoft.com/office/drawing/2016/5/9/chartex" xmlns:cx4="http://schemas.microsoft.com/office/drawing/2016/5/10/chartex" xmlns:cx5="http://schemas.microsoft.com/office/drawing/2016/5/11/chartex" xmlns:cx6="http://schemas.microsoft.com/office/drawing/2016/5/12/chartex" xmlns:cx7="http://schemas.microsoft.com/office/drawing/2016/5/13/chartex" xmlns:cx8="http://schemas.microsoft.com/office/drawing/2016/5/14/chartex" xmlns:mc="http://schemas.openxmlformats.org/markup-compatibility/2006" xmlns:aink="http://schemas.microsoft.com/office/drawing/2016/ink" xmlns:am3d="http://schemas.microsoft.com/office/drawing/2017/model3d" xmlns:o="urn:schemas-microsoft-com:office:office" xmlns:oel="http://schemas.microsoft.com/office/2019/extlst" xmlns:r="http://schemas.openxmlformats.org/officeDocument/2006/relationships" xmlns:m="http://schemas.openxmlformats.org/officeDocument/2006/math" xmlns:v="urn:schemas-microsoft-com:vml" xmlns:wp14="http://schemas.microsoft.com/office/word/2010/wordprocessingDrawing" xmlns:wp="http://schemas.openxmlformats.org/drawingml/2006/wordprocessingDrawing" xmlns:w10="urn:schemas-microsoft-com:office:word" xmlns:w="http://schemas.openxmlformats.org/wordprocessingml/2006/main" xmlns:w14="http://schemas.microsoft.com/office/word/2010/wordml" xmlns:w15="http://schemas.microsoft.com/office/word/2012/wordml" xmlns:w16cex="http://schemas.microsoft.com/office/word/2018/wordml/cex" xmlns:w16cid="http://schemas.microsoft.com/office/word/2016/wordml/cid" xmlns:w16="http://schemas.microsoft.com/office/word/2018/wordml" xmlns:w16du="http://schemas.microsoft.com/office/word/2023/wordml/word16du" xmlns:w16sdtdh="http://schemas.microsoft.com/office/word/2020/wordml/sdtdatahash" xmlns:w16se="http://schemas.microsoft.com/office/word/2015/wordml/symex" xmlns:wpg="http://schemas.microsoft.com/office/word/2010/wordprocessingGroup" xmlns:wpi="http://schemas.microsoft.com/office/word/2010/wordprocessingInk" xmlns:wne="http://schemas.microsoft.com/office/word/2006/wordml" xmlns:wps="http://schemas.microsoft.com/office/word/2010/wordprocessingShape" mc:Ignorable="w14 w15 w16se w16cid w16 w16cex w16sdtdh w16du wp14">
   <w:p>
     <w:pPr>
       <w:tabs>
@@ -450,7 +340,7 @@
 </file>
 
 <file path=word/numbering.xml><?xml version="1.0" encoding="utf-8"?>
-<w:numbering xmlns:wpc="http://schemas.microsoft.com/office/word/2010/wordprocessingCanvas" xmlns:cx="http://schemas.microsoft.com/office/drawing/2014/chartex" xmlns:cx1="http://schemas.microsoft.com/office/drawing/2015/9/8/chartex" xmlns:cx2="http://schemas.microsoft.com/office/drawing/2015/10/21/chartex" xmlns:cx3="http://schemas.microsoft.com/office/drawing/2016/5/9/chartex" xmlns:cx4="http://schemas.microsoft.com/office/drawing/2016/5/10/chartex" xmlns:cx5="http://schemas.microsoft.com/office/drawing/2016/5/11/chartex" xmlns:cx6="http://schemas.microsoft.com/office/drawing/2016/5/12/chartex" xmlns:cx7="http://schemas.microsoft.com/office/drawing/2016/5/13/chartex" xmlns:cx8="http://schemas.microsoft.com/office/drawing/2016/5/14/chartex" xmlns:mc="http://schemas.openxmlformats.org/markup-compatibility/2006" xmlns:aink="http://schemas.microsoft.com/office/drawing/2016/ink" xmlns:am3d="http://schemas.microsoft.com/office/drawing/2017/model3d" xmlns:o="urn:schemas-microsoft-com:office:office" xmlns:oel="http://schemas.microsoft.com/office/2019/extlst" xmlns:r="http://schemas.openxmlformats.org/officeDocument/2006/relationships" xmlns:m="http://schemas.openxmlformats.org/officeDocument/2006/math" xmlns:v="urn:schemas-microsoft-com:vml" xmlns:wp14="http://schemas.microsoft.com/office/word/2010/wordprocessingDrawing" xmlns:wp="http://schemas.openxmlformats.org/drawingml/2006/wordprocessingDrawing" xmlns:w10="urn:schemas-microsoft-com:office:word" xmlns:w="http://schemas.openxmlformats.org/wordprocessingml/2006/main" xmlns:w14="http://schemas.microsoft.com/office/word/2010/wordml" xmlns:w15="http://schemas.microsoft.com/office/word/2012/wordml" xmlns:w16cex="http://schemas.microsoft.com/office/word/2018/wordml/cex" xmlns:w16cid="http://schemas.microsoft.com/office/word/2016/wordml/cid" xmlns:w16="http://schemas.microsoft.com/office/word/2018/wordml" xmlns:w16sdtdh="http://schemas.microsoft.com/office/word/2020/wordml/sdtdatahash" xmlns:w16se="http://schemas.microsoft.com/office/word/2015/wordml/symex" xmlns:wpg="http://schemas.microsoft.com/office/word/2010/wordprocessingGroup" xmlns:wpi="http://schemas.microsoft.com/office/word/2010/wordprocessingInk" xmlns:wne="http://schemas.microsoft.com/office/word/2006/wordml" xmlns:wps="http://schemas.microsoft.com/office/word/2010/wordprocessingShape" mc:Ignorable="w14 w15 w16se w16cid w16 w16cex w16sdtdh wp14">
+<w:numbering xmlns:wpc="http://schemas.microsoft.com/office/word/2010/wordprocessingCanvas" xmlns:cx="http://schemas.microsoft.com/office/drawing/2014/chartex" xmlns:cx1="http://schemas.microsoft.com/office/drawing/2015/9/8/chartex" xmlns:cx2="http://schemas.microsoft.com/office/drawing/2015/10/21/chartex" xmlns:cx3="http://schemas.microsoft.com/office/drawing/2016/5/9/chartex" xmlns:cx4="http://schemas.microsoft.com/office/drawing/2016/5/10/chartex" xmlns:cx5="http://schemas.microsoft.com/office/drawing/2016/5/11/chartex" xmlns:cx6="http://schemas.microsoft.com/office/drawing/2016/5/12/chartex" xmlns:cx7="http://schemas.microsoft.com/office/drawing/2016/5/13/chartex" xmlns:cx8="http://schemas.microsoft.com/office/drawing/2016/5/14/chartex" xmlns:mc="http://schemas.openxmlformats.org/markup-compatibility/2006" xmlns:aink="http://schemas.microsoft.com/office/drawing/2016/ink" xmlns:am3d="http://schemas.microsoft.com/office/drawing/2017/model3d" xmlns:o="urn:schemas-microsoft-com:office:office" xmlns:oel="http://schemas.microsoft.com/office/2019/extlst" xmlns:r="http://schemas.openxmlformats.org/officeDocument/2006/relationships" xmlns:m="http://schemas.openxmlformats.org/officeDocument/2006/math" xmlns:v="urn:schemas-microsoft-com:vml" xmlns:wp14="http://schemas.microsoft.com/office/word/2010/wordprocessingDrawing" xmlns:wp="http://schemas.openxmlformats.org/drawingml/2006/wordprocessingDrawing" xmlns:w10="urn:schemas-microsoft-com:office:word" xmlns:w="http://schemas.openxmlformats.org/wordprocessingml/2006/main" xmlns:w14="http://schemas.microsoft.com/office/word/2010/wordml" xmlns:w15="http://schemas.microsoft.com/office/word/2012/wordml" xmlns:w16cex="http://schemas.microsoft.com/office/word/2018/wordml/cex" xmlns:w16cid="http://schemas.microsoft.com/office/word/2016/wordml/cid" xmlns:w16="http://schemas.microsoft.com/office/word/2018/wordml" xmlns:w16du="http://schemas.microsoft.com/office/word/2023/wordml/word16du" xmlns:w16sdtdh="http://schemas.microsoft.com/office/word/2020/wordml/sdtdatahash" xmlns:w16se="http://schemas.microsoft.com/office/word/2015/wordml/symex" xmlns:wpg="http://schemas.microsoft.com/office/word/2010/wordprocessingGroup" xmlns:wpi="http://schemas.microsoft.com/office/word/2010/wordprocessingInk" xmlns:wne="http://schemas.microsoft.com/office/word/2006/wordml" xmlns:wps="http://schemas.microsoft.com/office/word/2010/wordprocessingShape" mc:Ignorable="w14 w15 w16se w16cid w16 w16cex w16sdtdh w16du wp14">
   <w:abstractNum w:abstractNumId="0" w15:restartNumberingAfterBreak="0">
     <w:nsid w:val="694C5A49"/>
     <w:multiLevelType w:val="multilevel"/>
@@ -458,6 +348,7 @@
     <w:lvl w:ilvl="0">
       <w:start w:val="1"/>
       <w:numFmt w:val="decimal"/>
+      <w:pStyle w:val="AbsatzBGHAufz-"/>
       <w:lvlText w:val="%1."/>
       <w:lvlJc w:val="left"/>
       <w:pPr>
@@ -601,11 +492,11 @@
 </file>
 
 <file path=word/styles.xml><?xml version="1.0" encoding="utf-8"?>
-<w:styles xmlns:mc="http://schemas.openxmlformats.org/markup-compatibility/2006" xmlns:r="http://schemas.openxmlformats.org/officeDocument/2006/relationships" xmlns:w="http://schemas.openxmlformats.org/wordprocessingml/2006/main" xmlns:w14="http://schemas.microsoft.com/office/word/2010/wordml" xmlns:w15="http://schemas.microsoft.com/office/word/2012/wordml" xmlns:w16cex="http://schemas.microsoft.com/office/word/2018/wordml/cex" xmlns:w16cid="http://schemas.microsoft.com/office/word/2016/wordml/cid" xmlns:w16="http://schemas.microsoft.com/office/word/2018/wordml" xmlns:w16sdtdh="http://schemas.microsoft.com/office/word/2020/wordml/sdtdatahash" xmlns:w16se="http://schemas.microsoft.com/office/word/2015/wordml/symex" mc:Ignorable="w14 w15 w16se w16cid w16 w16cex w16sdtdh">
+<w:styles xmlns:mc="http://schemas.openxmlformats.org/markup-compatibility/2006" xmlns:r="http://schemas.openxmlformats.org/officeDocument/2006/relationships" xmlns:w="http://schemas.openxmlformats.org/wordprocessingml/2006/main" xmlns:w14="http://schemas.microsoft.com/office/word/2010/wordml" xmlns:w15="http://schemas.microsoft.com/office/word/2012/wordml" xmlns:w16cex="http://schemas.microsoft.com/office/word/2018/wordml/cex" xmlns:w16cid="http://schemas.microsoft.com/office/word/2016/wordml/cid" xmlns:w16="http://schemas.microsoft.com/office/word/2018/wordml" xmlns:w16du="http://schemas.microsoft.com/office/word/2023/wordml/word16du" xmlns:w16sdtdh="http://schemas.microsoft.com/office/word/2020/wordml/sdtdatahash" xmlns:w16se="http://schemas.microsoft.com/office/word/2015/wordml/symex" mc:Ignorable="w14 w15 w16se w16cid w16 w16cex w16sdtdh w16du">
   <w:docDefaults>
     <w:rPrDefault>
       <w:rPr>
-        <w:rFonts w:ascii="Arial" w:hAnsi="Arial" w:eastAsia="Arial" w:cs="Arial"/>
+        <w:rFonts w:ascii="Arial" w:eastAsia="Arial" w:hAnsi="Arial" w:cs="Arial"/>
         <w:sz w:val="24"/>
         <w:szCs w:val="24"/>
         <w:lang w:val="de-DE" w:eastAsia="ja-JP" w:bidi="ar-SA"/>
@@ -616,14 +507,14 @@
   <w:latentStyles w:defLockedState="0" w:defUIPriority="99" w:defSemiHidden="0" w:defUnhideWhenUsed="0" w:defQFormat="0" w:count="376">
     <w:lsdException w:name="Normal" w:uiPriority="0" w:qFormat="1"/>
     <w:lsdException w:name="heading 1" w:uiPriority="9" w:qFormat="1"/>
-    <w:lsdException w:name="heading 2" w:uiPriority="9" w:semiHidden="1" w:unhideWhenUsed="1" w:qFormat="1"/>
-    <w:lsdException w:name="heading 3" w:uiPriority="9" w:semiHidden="1" w:unhideWhenUsed="1" w:qFormat="1"/>
-    <w:lsdException w:name="heading 4" w:uiPriority="9" w:semiHidden="1" w:unhideWhenUsed="1" w:qFormat="1"/>
-    <w:lsdException w:name="heading 5" w:uiPriority="9" w:semiHidden="1" w:unhideWhenUsed="1" w:qFormat="1"/>
-    <w:lsdException w:name="heading 6" w:uiPriority="9" w:semiHidden="1" w:unhideWhenUsed="1" w:qFormat="1"/>
-    <w:lsdException w:name="heading 7" w:uiPriority="9" w:semiHidden="1" w:unhideWhenUsed="1" w:qFormat="1"/>
-    <w:lsdException w:name="heading 8" w:uiPriority="9" w:semiHidden="1" w:unhideWhenUsed="1" w:qFormat="1"/>
-    <w:lsdException w:name="heading 9" w:uiPriority="9" w:semiHidden="1" w:unhideWhenUsed="1" w:qFormat="1"/>
+    <w:lsdException w:name="heading 2" w:semiHidden="1" w:uiPriority="9" w:unhideWhenUsed="1" w:qFormat="1"/>
+    <w:lsdException w:name="heading 3" w:semiHidden="1" w:uiPriority="9" w:unhideWhenUsed="1" w:qFormat="1"/>
+    <w:lsdException w:name="heading 4" w:semiHidden="1" w:uiPriority="9" w:unhideWhenUsed="1" w:qFormat="1"/>
+    <w:lsdException w:name="heading 5" w:semiHidden="1" w:uiPriority="9" w:unhideWhenUsed="1" w:qFormat="1"/>
+    <w:lsdException w:name="heading 6" w:semiHidden="1" w:uiPriority="9" w:unhideWhenUsed="1" w:qFormat="1"/>
+    <w:lsdException w:name="heading 7" w:semiHidden="1" w:uiPriority="9" w:unhideWhenUsed="1" w:qFormat="1"/>
+    <w:lsdException w:name="heading 8" w:semiHidden="1" w:uiPriority="9" w:unhideWhenUsed="1" w:qFormat="1"/>
+    <w:lsdException w:name="heading 9" w:semiHidden="1" w:uiPriority="9" w:unhideWhenUsed="1" w:qFormat="1"/>
     <w:lsdException w:name="index 1" w:semiHidden="1" w:unhideWhenUsed="1"/>
     <w:lsdException w:name="index 2" w:semiHidden="1" w:unhideWhenUsed="1"/>
     <w:lsdException w:name="index 3" w:semiHidden="1" w:unhideWhenUsed="1"/>
@@ -633,22 +524,22 @@
     <w:lsdException w:name="index 7" w:semiHidden="1" w:unhideWhenUsed="1"/>
     <w:lsdException w:name="index 8" w:semiHidden="1" w:unhideWhenUsed="1"/>
     <w:lsdException w:name="index 9" w:semiHidden="1" w:unhideWhenUsed="1"/>
-    <w:lsdException w:name="toc 1" w:uiPriority="39" w:semiHidden="1" w:unhideWhenUsed="1"/>
-    <w:lsdException w:name="toc 2" w:uiPriority="39" w:semiHidden="1" w:unhideWhenUsed="1"/>
-    <w:lsdException w:name="toc 3" w:uiPriority="39" w:semiHidden="1" w:unhideWhenUsed="1"/>
-    <w:lsdException w:name="toc 4" w:uiPriority="39" w:semiHidden="1" w:unhideWhenUsed="1"/>
-    <w:lsdException w:name="toc 5" w:uiPriority="39" w:semiHidden="1" w:unhideWhenUsed="1"/>
-    <w:lsdException w:name="toc 6" w:uiPriority="39" w:semiHidden="1" w:unhideWhenUsed="1"/>
-    <w:lsdException w:name="toc 7" w:uiPriority="39" w:semiHidden="1" w:unhideWhenUsed="1"/>
-    <w:lsdException w:name="toc 8" w:uiPriority="39" w:semiHidden="1" w:unhideWhenUsed="1"/>
-    <w:lsdException w:name="toc 9" w:uiPriority="39" w:semiHidden="1" w:unhideWhenUsed="1"/>
+    <w:lsdException w:name="toc 1" w:semiHidden="1" w:uiPriority="39" w:unhideWhenUsed="1"/>
+    <w:lsdException w:name="toc 2" w:semiHidden="1" w:uiPriority="39" w:unhideWhenUsed="1"/>
+    <w:lsdException w:name="toc 3" w:semiHidden="1" w:uiPriority="39" w:unhideWhenUsed="1"/>
+    <w:lsdException w:name="toc 4" w:semiHidden="1" w:uiPriority="39" w:unhideWhenUsed="1"/>
+    <w:lsdException w:name="toc 5" w:semiHidden="1" w:uiPriority="39" w:unhideWhenUsed="1"/>
+    <w:lsdException w:name="toc 6" w:semiHidden="1" w:uiPriority="39" w:unhideWhenUsed="1"/>
+    <w:lsdException w:name="toc 7" w:semiHidden="1" w:uiPriority="39" w:unhideWhenUsed="1"/>
+    <w:lsdException w:name="toc 8" w:semiHidden="1" w:uiPriority="39" w:unhideWhenUsed="1"/>
+    <w:lsdException w:name="toc 9" w:semiHidden="1" w:uiPriority="39" w:unhideWhenUsed="1"/>
     <w:lsdException w:name="Normal Indent" w:semiHidden="1" w:unhideWhenUsed="1"/>
     <w:lsdException w:name="footnote text" w:semiHidden="1" w:unhideWhenUsed="1"/>
     <w:lsdException w:name="annotation text" w:semiHidden="1" w:unhideWhenUsed="1"/>
     <w:lsdException w:name="header" w:semiHidden="1" w:unhideWhenUsed="1"/>
     <w:lsdException w:name="footer" w:semiHidden="1" w:unhideWhenUsed="1"/>
     <w:lsdException w:name="index heading" w:semiHidden="1" w:unhideWhenUsed="1"/>
-    <w:lsdException w:name="caption" w:uiPriority="35" w:semiHidden="1" w:unhideWhenUsed="1" w:qFormat="1"/>
+    <w:lsdException w:name="caption" w:semiHidden="1" w:uiPriority="35" w:unhideWhenUsed="1" w:qFormat="1"/>
     <w:lsdException w:name="table of figures" w:semiHidden="1" w:unhideWhenUsed="1"/>
     <w:lsdException w:name="envelope address" w:semiHidden="1" w:unhideWhenUsed="1"/>
     <w:lsdException w:name="envelope return" w:semiHidden="1" w:unhideWhenUsed="1"/>
@@ -679,7 +570,7 @@
     <w:lsdException w:name="Title" w:uiPriority="10" w:qFormat="1"/>
     <w:lsdException w:name="Closing" w:semiHidden="1" w:unhideWhenUsed="1"/>
     <w:lsdException w:name="Signature" w:semiHidden="1" w:unhideWhenUsed="1"/>
-    <w:lsdException w:name="Default Paragraph Font" w:uiPriority="1" w:semiHidden="1" w:unhideWhenUsed="1"/>
+    <w:lsdException w:name="Default Paragraph Font" w:semiHidden="1" w:uiPriority="1" w:unhideWhenUsed="1"/>
     <w:lsdException w:name="Body Text" w:semiHidden="1" w:unhideWhenUsed="1"/>
     <w:lsdException w:name="Body Text Indent" w:semiHidden="1" w:unhideWhenUsed="1"/>
     <w:lsdException w:name="List Continue" w:semiHidden="1" w:unhideWhenUsed="1"/>
@@ -879,8 +770,8 @@
     <w:lsdException w:name="Subtle Reference" w:uiPriority="31" w:qFormat="1"/>
     <w:lsdException w:name="Intense Reference" w:uiPriority="32" w:qFormat="1"/>
     <w:lsdException w:name="Book Title" w:uiPriority="33" w:qFormat="1"/>
-    <w:lsdException w:name="Bibliography" w:uiPriority="37" w:semiHidden="1" w:unhideWhenUsed="1"/>
-    <w:lsdException w:name="TOC Heading" w:uiPriority="39" w:semiHidden="1" w:unhideWhenUsed="1" w:qFormat="1"/>
+    <w:lsdException w:name="Bibliography" w:semiHidden="1" w:uiPriority="37" w:unhideWhenUsed="1"/>
+    <w:lsdException w:name="TOC Heading" w:semiHidden="1" w:uiPriority="39" w:unhideWhenUsed="1" w:qFormat="1"/>
     <w:lsdException w:name="Plain Table 1" w:uiPriority="41"/>
     <w:lsdException w:name="Plain Table 2" w:uiPriority="42"/>
     <w:lsdException w:name="Plain Table 3" w:uiPriority="43"/>
@@ -991,7 +882,7 @@
     <w:lsdException w:name="Unresolved Mention" w:semiHidden="1" w:unhideWhenUsed="1"/>
     <w:lsdException w:name="Smart Link" w:semiHidden="1" w:unhideWhenUsed="1"/>
   </w:latentStyles>
-  <w:style w:type="paragraph" w:styleId="Normal" w:default="1">
+  <w:style w:type="paragraph" w:default="1" w:styleId="Normal">
     <w:name w:val="Normal"/>
     <w:qFormat/>
     <w:rsid w:val="008261B8"/>
@@ -1112,13 +1003,13 @@
       <w:szCs w:val="20"/>
     </w:rPr>
   </w:style>
-  <w:style w:type="character" w:styleId="DefaultParagraphFont" w:default="1">
+  <w:style w:type="character" w:default="1" w:styleId="DefaultParagraphFont">
     <w:name w:val="Default Paragraph Font"/>
     <w:uiPriority w:val="1"/>
     <w:semiHidden/>
     <w:unhideWhenUsed/>
   </w:style>
-  <w:style w:type="table" w:styleId="TableNormal" w:default="1">
+  <w:style w:type="table" w:default="1" w:styleId="TableNormal">
     <w:name w:val="Normal Table"/>
     <w:uiPriority w:val="99"/>
     <w:semiHidden/>
@@ -1133,7 +1024,7 @@
       </w:tblCellMar>
     </w:tblPr>
   </w:style>
-  <w:style w:type="numbering" w:styleId="NoList" w:default="1">
+  <w:style w:type="numbering" w:default="1" w:styleId="NoList">
     <w:name w:val="No List"/>
     <w:uiPriority w:val="99"/>
     <w:semiHidden/>
@@ -1156,7 +1047,7 @@
       <w:szCs w:val="72"/>
     </w:rPr>
   </w:style>
-  <w:style w:type="paragraph" w:styleId="Aktenzeichen" w:customStyle="1">
+  <w:style w:type="paragraph" w:customStyle="1" w:styleId="Aktenzeichen">
     <w:name w:val="Aktenzeichen"/>
     <w:basedOn w:val="Normal"/>
     <w:next w:val="Datumoben"/>
@@ -1166,7 +1057,7 @@
       <w:ind w:right="567"/>
     </w:pPr>
   </w:style>
-  <w:style w:type="paragraph" w:styleId="Einrckung" w:customStyle="1">
+  <w:style w:type="paragraph" w:customStyle="1" w:styleId="Einrckung">
     <w:name w:val="Einrückung"/>
     <w:basedOn w:val="Normal"/>
     <w:pPr>
@@ -1204,7 +1095,7 @@
       <w:sz w:val="24"/>
     </w:rPr>
   </w:style>
-  <w:style w:type="paragraph" w:styleId="Tenor" w:customStyle="1">
+  <w:style w:type="paragraph" w:customStyle="1" w:styleId="Tenor">
     <w:name w:val="Tenor"/>
     <w:basedOn w:val="Normal"/>
     <w:rsid w:val="004266B3"/>
@@ -1225,7 +1116,7 @@
       <w:rFonts w:ascii="Tahoma" w:hAnsi="Tahoma"/>
     </w:rPr>
   </w:style>
-  <w:style w:type="paragraph" w:styleId="Parteien" w:customStyle="1">
+  <w:style w:type="paragraph" w:customStyle="1" w:styleId="Parteien">
     <w:name w:val="Parteien"/>
     <w:rsid w:val="0079149E"/>
     <w:pPr>
@@ -1236,7 +1127,7 @@
       <w:noProof/>
     </w:rPr>
   </w:style>
-  <w:style w:type="paragraph" w:styleId="ParteiStatus" w:customStyle="1">
+  <w:style w:type="paragraph" w:customStyle="1" w:styleId="ParteiStatus">
     <w:name w:val="ParteiStatus"/>
     <w:rsid w:val="0079149E"/>
     <w:pPr>
@@ -1248,7 +1139,7 @@
       <w:noProof/>
     </w:rPr>
   </w:style>
-  <w:style w:type="paragraph" w:styleId="RABezeichnung" w:customStyle="1">
+  <w:style w:type="paragraph" w:customStyle="1" w:styleId="RABezeichnung">
     <w:name w:val="RABezeichnung"/>
     <w:pPr>
       <w:tabs>
@@ -1260,7 +1151,7 @@
       <w:noProof/>
     </w:rPr>
   </w:style>
-  <w:style w:type="paragraph" w:styleId="Rechtsanwaltsname" w:customStyle="1">
+  <w:style w:type="paragraph" w:customStyle="1" w:styleId="Rechtsanwaltsname">
     <w:name w:val="Rechtsanwaltsname"/>
     <w:rsid w:val="0079149E"/>
     <w:pPr>
@@ -1271,9 +1162,10 @@
       <w:noProof/>
     </w:rPr>
   </w:style>
-  <w:style w:type="paragraph" w:styleId="AbsatzBGH" w:customStyle="1">
+  <w:style w:type="paragraph" w:customStyle="1" w:styleId="AbsatzBGH">
     <w:name w:val="AbsatzBGH"/>
     <w:basedOn w:val="Normal"/>
+    <w:link w:val="AbsatzBGHZchn"/>
     <w:pPr>
       <w:spacing w:after="240" w:line="360" w:lineRule="auto"/>
       <w:ind w:firstLine="709"/>
@@ -1294,7 +1186,7 @@
       <w:szCs w:val="16"/>
     </w:rPr>
   </w:style>
-  <w:style w:type="character" w:styleId="BalloonTextChar" w:customStyle="1">
+  <w:style w:type="character" w:customStyle="1" w:styleId="BalloonTextChar">
     <w:name w:val="Balloon Text Char"/>
     <w:basedOn w:val="DefaultParagraphFont"/>
     <w:link w:val="BalloonText"/>
@@ -1307,7 +1199,7 @@
       <w:szCs w:val="16"/>
     </w:rPr>
   </w:style>
-  <w:style w:type="paragraph" w:styleId="AbsatzBGHoErstzeileneinzug" w:customStyle="1">
+  <w:style w:type="paragraph" w:customStyle="1" w:styleId="AbsatzBGHoErstzeileneinzug">
     <w:name w:val="AbsatzBGH o.Erstzeileneinzug"/>
     <w:basedOn w:val="AbsatzBGH"/>
     <w:next w:val="AbsatzBGH"/>
@@ -1316,7 +1208,7 @@
       <w:ind w:firstLine="0"/>
     </w:pPr>
   </w:style>
-  <w:style w:type="paragraph" w:styleId="AbsatzBGHAufz-" w:customStyle="1">
+  <w:style w:type="paragraph" w:customStyle="1" w:styleId="AbsatzBGHAufz-">
     <w:name w:val="AbsatzBGH_Aufz_-"/>
     <w:basedOn w:val="Normal"/>
     <w:qFormat/>
@@ -1334,20 +1226,21 @@
       <w:lang w:eastAsia="en-US"/>
     </w:rPr>
   </w:style>
-  <w:style w:type="paragraph" w:styleId="AbsatzBGHGl1A" w:customStyle="1">
+  <w:style w:type="paragraph" w:customStyle="1" w:styleId="AbsatzBGHGl1A">
     <w:name w:val="AbsatzBGH_Gl1_A."/>
     <w:basedOn w:val="AbsatzBGH"/>
     <w:next w:val="AbsatzBGH"/>
     <w:qFormat/>
     <w:rsid w:val="002C434A"/>
     <w:pPr>
-      <w:numPr>
-        <w:numId w:val="2"/>
-      </w:numPr>
+      <w:tabs>
+        <w:tab w:val="num" w:pos="720"/>
+      </w:tabs>
+      <w:ind w:left="720" w:hanging="720"/>
       <w:outlineLvl w:val="0"/>
     </w:pPr>
   </w:style>
-  <w:style w:type="paragraph" w:styleId="AbsatzBGHGl2I" w:customStyle="1">
+  <w:style w:type="paragraph" w:customStyle="1" w:styleId="AbsatzBGHGl2I">
     <w:name w:val="AbsatzBGH_Gl2_I."/>
     <w:basedOn w:val="AbsatzBGHGl1A"/>
     <w:next w:val="AbsatzBGH"/>
@@ -1357,10 +1250,14 @@
       <w:numPr>
         <w:ilvl w:val="1"/>
       </w:numPr>
+      <w:tabs>
+        <w:tab w:val="num" w:pos="720"/>
+      </w:tabs>
+      <w:ind w:left="720" w:hanging="720"/>
       <w:outlineLvl w:val="1"/>
     </w:pPr>
   </w:style>
-  <w:style w:type="paragraph" w:styleId="AbsatzBGHGl31" w:customStyle="1">
+  <w:style w:type="paragraph" w:customStyle="1" w:styleId="AbsatzBGHGl31">
     <w:name w:val="AbsatzBGH_Gl3_1."/>
     <w:basedOn w:val="AbsatzBGHGl2I"/>
     <w:next w:val="AbsatzBGH"/>
@@ -1370,10 +1267,14 @@
       <w:numPr>
         <w:ilvl w:val="2"/>
       </w:numPr>
+      <w:tabs>
+        <w:tab w:val="num" w:pos="720"/>
+      </w:tabs>
+      <w:ind w:left="720" w:hanging="720"/>
       <w:outlineLvl w:val="2"/>
     </w:pPr>
   </w:style>
-  <w:style w:type="paragraph" w:styleId="AbsatzBGHGl4a" w:customStyle="1">
+  <w:style w:type="paragraph" w:customStyle="1" w:styleId="AbsatzBGHGl4a">
     <w:name w:val="AbsatzBGH_Gl4_a)"/>
     <w:basedOn w:val="AbsatzBGHGl31"/>
     <w:next w:val="AbsatzBGH"/>
@@ -1383,10 +1284,14 @@
       <w:numPr>
         <w:ilvl w:val="3"/>
       </w:numPr>
+      <w:tabs>
+        <w:tab w:val="num" w:pos="720"/>
+      </w:tabs>
+      <w:ind w:left="720" w:hanging="720"/>
       <w:outlineLvl w:val="3"/>
     </w:pPr>
   </w:style>
-  <w:style w:type="paragraph" w:styleId="AbsatzBGHGl5aa" w:customStyle="1">
+  <w:style w:type="paragraph" w:customStyle="1" w:styleId="AbsatzBGHGl5aa">
     <w:name w:val="AbsatzBGH_Gl5_aa)"/>
     <w:basedOn w:val="AbsatzBGHGl4a"/>
     <w:next w:val="AbsatzBGH"/>
@@ -1396,10 +1301,14 @@
       <w:numPr>
         <w:ilvl w:val="4"/>
       </w:numPr>
+      <w:tabs>
+        <w:tab w:val="num" w:pos="720"/>
+      </w:tabs>
+      <w:ind w:left="720" w:hanging="720"/>
       <w:outlineLvl w:val="4"/>
     </w:pPr>
   </w:style>
-  <w:style w:type="paragraph" w:styleId="AbsatzBGHGl61" w:customStyle="1">
+  <w:style w:type="paragraph" w:customStyle="1" w:styleId="AbsatzBGHGl61">
     <w:name w:val="AbsatzBGH_Gl6_(1)"/>
     <w:basedOn w:val="AbsatzBGHGl5aa"/>
     <w:next w:val="AbsatzBGH"/>
@@ -1409,10 +1318,14 @@
       <w:numPr>
         <w:ilvl w:val="5"/>
       </w:numPr>
+      <w:tabs>
+        <w:tab w:val="num" w:pos="720"/>
+      </w:tabs>
+      <w:ind w:left="720" w:hanging="720"/>
       <w:outlineLvl w:val="5"/>
     </w:pPr>
   </w:style>
-  <w:style w:type="paragraph" w:styleId="AbsatzBGHGl7a" w:customStyle="1">
+  <w:style w:type="paragraph" w:customStyle="1" w:styleId="AbsatzBGHGl7a">
     <w:name w:val="AbsatzBGH_Gl7_(a)"/>
     <w:basedOn w:val="AbsatzBGHGl61"/>
     <w:next w:val="AbsatzBGH"/>
@@ -1422,10 +1335,14 @@
       <w:numPr>
         <w:ilvl w:val="6"/>
       </w:numPr>
+      <w:tabs>
+        <w:tab w:val="num" w:pos="720"/>
+      </w:tabs>
+      <w:ind w:left="720" w:hanging="720"/>
       <w:outlineLvl w:val="6"/>
     </w:pPr>
   </w:style>
-  <w:style w:type="paragraph" w:styleId="AbsatzBGHGl8aa" w:customStyle="1">
+  <w:style w:type="paragraph" w:customStyle="1" w:styleId="AbsatzBGHGl8aa">
     <w:name w:val="AbsatzBGH_Gl8_(aa)"/>
     <w:basedOn w:val="AbsatzBGHGl7a"/>
     <w:next w:val="AbsatzBGH"/>
@@ -1435,10 +1352,14 @@
       <w:numPr>
         <w:ilvl w:val="7"/>
       </w:numPr>
+      <w:tabs>
+        <w:tab w:val="num" w:pos="720"/>
+      </w:tabs>
+      <w:ind w:left="720" w:hanging="720"/>
       <w:outlineLvl w:val="7"/>
     </w:pPr>
   </w:style>
-  <w:style w:type="paragraph" w:styleId="AbsatzBGHGl9i" w:customStyle="1">
+  <w:style w:type="paragraph" w:customStyle="1" w:styleId="AbsatzBGHGl9i">
     <w:name w:val="AbsatzBGH_Gl9_i."/>
     <w:basedOn w:val="AbsatzBGHGl8aa"/>
     <w:next w:val="AbsatzBGH"/>
@@ -1448,10 +1369,14 @@
       <w:numPr>
         <w:ilvl w:val="8"/>
       </w:numPr>
+      <w:tabs>
+        <w:tab w:val="num" w:pos="720"/>
+      </w:tabs>
+      <w:ind w:left="720" w:hanging="720"/>
       <w:outlineLvl w:val="8"/>
     </w:pPr>
   </w:style>
-  <w:style w:type="paragraph" w:styleId="Adler" w:customStyle="1">
+  <w:style w:type="paragraph" w:customStyle="1" w:styleId="Adler">
     <w:name w:val="Adler"/>
     <w:basedOn w:val="Normal"/>
     <w:next w:val="BGHOBEN"/>
@@ -1466,7 +1391,7 @@
       <w:sz w:val="48"/>
     </w:rPr>
   </w:style>
-  <w:style w:type="paragraph" w:styleId="BGHOBEN" w:customStyle="1">
+  <w:style w:type="paragraph" w:customStyle="1" w:styleId="BGHOBEN">
     <w:name w:val="BGH_OBEN"/>
     <w:basedOn w:val="Normal"/>
     <w:next w:val="BESCHLUSS"/>
@@ -1484,7 +1409,7 @@
       <w:sz w:val="48"/>
     </w:rPr>
   </w:style>
-  <w:style w:type="paragraph" w:styleId="BESCHLUSS" w:customStyle="1">
+  <w:style w:type="paragraph" w:customStyle="1" w:styleId="BESCHLUSS">
     <w:name w:val="BESCHLUSS"/>
     <w:basedOn w:val="Normal"/>
     <w:next w:val="Aktenzeichen"/>
@@ -1500,7 +1425,7 @@
       <w:sz w:val="36"/>
     </w:rPr>
   </w:style>
-  <w:style w:type="paragraph" w:styleId="vomZeile" w:customStyle="1">
+  <w:style w:type="paragraph" w:customStyle="1" w:styleId="vomZeile">
     <w:name w:val="vomZeile"/>
     <w:basedOn w:val="Normal"/>
     <w:next w:val="Datumoben"/>
@@ -1512,7 +1437,7 @@
       <w:jc w:val="center"/>
     </w:pPr>
   </w:style>
-  <w:style w:type="paragraph" w:styleId="Datumoben" w:customStyle="1">
+  <w:style w:type="paragraph" w:customStyle="1" w:styleId="Datumoben">
     <w:name w:val="Datumoben"/>
     <w:basedOn w:val="Normal"/>
     <w:next w:val="InDemRechtstreit"/>
@@ -1525,7 +1450,7 @@
       <w:jc w:val="center"/>
     </w:pPr>
   </w:style>
-  <w:style w:type="paragraph" w:styleId="InDemRechtstreit" w:customStyle="1">
+  <w:style w:type="paragraph" w:customStyle="1" w:styleId="InDemRechtstreit">
     <w:name w:val="InDemRechtstreit"/>
     <w:basedOn w:val="Normal"/>
     <w:qFormat/>
@@ -1537,7 +1462,7 @@
       <w:jc w:val="center"/>
     </w:pPr>
   </w:style>
-  <w:style w:type="paragraph" w:styleId="gegenZeile" w:customStyle="1">
+  <w:style w:type="paragraph" w:customStyle="1" w:styleId="gegenZeile">
     <w:name w:val="gegenZeile"/>
     <w:basedOn w:val="vomZeile"/>
     <w:next w:val="Parteien"/>
@@ -1546,7 +1471,7 @@
       <w:spacing w:before="0" w:after="600"/>
     </w:pPr>
   </w:style>
-  <w:style w:type="character" w:styleId="HeaderChar" w:customStyle="1">
+  <w:style w:type="character" w:customStyle="1" w:styleId="HeaderChar">
     <w:name w:val="Header Char"/>
     <w:basedOn w:val="DefaultParagraphFont"/>
     <w:link w:val="Header"/>
@@ -1564,20 +1489,20 @@
     <w:semiHidden/>
     <w:rsid w:val="00BB6335"/>
   </w:style>
-  <w:style w:type="paragraph" w:styleId="RandNummer" w:customStyle="1">
+  <w:style w:type="paragraph" w:customStyle="1" w:styleId="RandNummer">
     <w:name w:val="RandNummer"/>
     <w:basedOn w:val="Normal"/>
     <w:link w:val="RandNummerZchn"/>
     <w:rsid w:val="003010DF"/>
     <w:pPr>
       <w:keepNext/>
-      <w:framePr w:w="624" w:h="272" w:hSpace="181" w:wrap="around" w:hAnchor="page" w:vAnchor="text" w:x="567" w:y="1" w:hRule="exact"/>
+      <w:framePr w:w="624" w:h="272" w:hRule="exact" w:hSpace="181" w:wrap="around" w:vAnchor="text" w:hAnchor="page" w:x="567" w:y="1"/>
     </w:pPr>
     <w:rPr>
       <w:noProof/>
     </w:rPr>
   </w:style>
-  <w:style w:type="character" w:styleId="RandNummerZchn" w:customStyle="1">
+  <w:style w:type="character" w:customStyle="1" w:styleId="RandNummerZchn">
     <w:name w:val="RandNummer Zchn"/>
     <w:basedOn w:val="DefaultParagraphFont"/>
     <w:link w:val="RandNummer"/>
@@ -1612,7 +1537,7 @@
       <w:sz w:val="20"/>
     </w:rPr>
   </w:style>
-  <w:style w:type="character" w:styleId="CommentTextChar" w:customStyle="1">
+  <w:style w:type="character" w:customStyle="1" w:styleId="CommentTextChar">
     <w:name w:val="Comment Text Char"/>
     <w:basedOn w:val="DefaultParagraphFont"/>
     <w:link w:val="CommentText"/>
@@ -1637,7 +1562,7 @@
       <w:bCs/>
     </w:rPr>
   </w:style>
-  <w:style w:type="character" w:styleId="CommentSubjectChar" w:customStyle="1">
+  <w:style w:type="character" w:customStyle="1" w:styleId="CommentSubjectChar">
     <w:name w:val="Comment Subject Char"/>
     <w:basedOn w:val="CommentTextChar"/>
     <w:link w:val="CommentSubject"/>
@@ -1662,21 +1587,21 @@
       <w:spacing w:before="360" w:after="80"/>
     </w:pPr>
     <w:rPr>
-      <w:rFonts w:ascii="Georgia" w:hAnsi="Georgia" w:eastAsia="Georgia" w:cs="Georgia"/>
+      <w:rFonts w:ascii="Georgia" w:eastAsia="Georgia" w:hAnsi="Georgia" w:cs="Georgia"/>
       <w:i/>
       <w:color w:val="666666"/>
       <w:sz w:val="48"/>
       <w:szCs w:val="48"/>
     </w:rPr>
   </w:style>
-  <w:style w:type="character" w:styleId="AbsatzBGHZchn" w:customStyle="true">
-    <w:uiPriority w:val="1"/>
+  <w:style w:type="character" w:customStyle="1" w:styleId="AbsatzBGHZchn">
     <w:name w:val="AbsatzBGH Zchn"/>
     <w:basedOn w:val="DefaultParagraphFont"/>
     <w:link w:val="AbsatzBGH"/>
+    <w:uiPriority w:val="1"/>
     <w:rsid w:val="7D838DE0"/>
     <w:rPr>
-      <w:rFonts w:ascii="Arial" w:hAnsi="Arial" w:eastAsia="Times New Roman" w:cs="Times New Roman"/>
+      <w:rFonts w:ascii="Arial" w:eastAsia="Times New Roman" w:hAnsi="Arial" w:cs="Times New Roman"/>
       <w:sz w:val="24"/>
       <w:szCs w:val="24"/>
     </w:rPr>
@@ -1978,8 +1903,8 @@
 <file path=customXml/itemProps1.xml><?xml version="1.0" encoding="utf-8"?>
 <ds:datastoreItem xmlns:ds="http://schemas.openxmlformats.org/officeDocument/2006/customXml" ds:itemID="{11111111-1234-1234-1234-123412341234}">
   <ds:schemaRefs>
+    <ds:schemaRef ds:uri="http://customooxmlschemas.google.com/"/>
     <ds:schemaRef ds:uri="http://schemas.openxmlformats.org/officeDocument/2006/relationships"/>
-    <ds:schemaRef ds:uri="http://customooxmlschemas.google.com/"/>
   </ds:schemaRefs>
 </ds:datastoreItem>
 </file>
</xml_diff>